<commit_message>
added templates metadata api
</commit_message>
<xml_diff>
--- a/templates/524/Beneficiaries lives in abroad.docx
+++ b/templates/524/Beneficiaries lives in abroad.docx
@@ -12,27 +12,27 @@
         <w:rPr>
           <w:rFonts w:eastAsia="Abhaya Libre" w:cs="Abhaya Libre" w:ascii="Abhaya Libre" w:hAnsi="Abhaya Libre"/>
         </w:rPr>
+        <w:t xml:space="preserve">First Name </w:t>
+      </w:r>
+      <w:r>
+        <w:rPr>
+          <w:rFonts w:eastAsia="Abhaya Libre" w:cs="Abhaya Libre" w:ascii="Abhaya Libre" w:hAnsi="Abhaya Libre"/>
+        </w:rPr>
+        <w:t xml:space="preserve">= </w:t>
+      </w:r>
+      <w:r>
+        <w:rPr>
+          <w:rFonts w:eastAsia="Abhaya Libre" w:cs="Abhaya Libre" w:ascii="Abhaya Libre" w:hAnsi="Abhaya Libre"/>
+        </w:rPr>
         <w:t>{</w:t>
       </w:r>
-      <w:bookmarkStart w:id="0" w:name="__DdeLink__15_3120255575"/>
-      <w:bookmarkStart w:id="1" w:name="__DdeLink__6_1015123876"/>
-      <w:r>
-        <w:rPr>
-          <w:rFonts w:eastAsia="Abhaya Libre" w:cs="Abhaya Libre" w:ascii="Abhaya Libre" w:hAnsi="Abhaya Libre"/>
-        </w:rPr>
-        <w:t>first</w:t>
-      </w:r>
-      <w:r>
-        <w:rPr>
-          <w:rFonts w:eastAsia="Abhaya Libre" w:cs="Abhaya Libre" w:ascii="Abhaya Libre" w:hAnsi="Abhaya Libre"/>
-        </w:rPr>
-        <w:t>N</w:t>
-      </w:r>
-      <w:r>
-        <w:rPr>
-          <w:rFonts w:eastAsia="Abhaya Libre" w:cs="Abhaya Libre" w:ascii="Abhaya Libre" w:hAnsi="Abhaya Libre"/>
-        </w:rPr>
-        <w:t>ame</w:t>
+      <w:bookmarkStart w:id="0" w:name="__DdeLink__6_1015123876"/>
+      <w:bookmarkStart w:id="1" w:name="__DdeLink__15_3120255575"/>
+      <w:r>
+        <w:rPr>
+          <w:rFonts w:eastAsia="Abhaya Libre" w:cs="Abhaya Libre" w:ascii="Abhaya Libre" w:hAnsi="Abhaya Libre"/>
+        </w:rPr>
+        <w:t>firstName</w:t>
       </w:r>
       <w:bookmarkEnd w:id="0"/>
       <w:bookmarkEnd w:id="1"/>
@@ -40,19 +40,7 @@
         <w:rPr>
           <w:rFonts w:eastAsia="Abhaya Libre" w:cs="Abhaya Libre" w:ascii="Abhaya Libre" w:hAnsi="Abhaya Libre"/>
         </w:rPr>
-        <w:t>} {last</w:t>
-      </w:r>
-      <w:r>
-        <w:rPr>
-          <w:rFonts w:eastAsia="Abhaya Libre" w:cs="Abhaya Libre" w:ascii="Abhaya Libre" w:hAnsi="Abhaya Libre"/>
-        </w:rPr>
-        <w:t>N</w:t>
-      </w:r>
-      <w:r>
-        <w:rPr>
-          <w:rFonts w:eastAsia="Abhaya Libre" w:cs="Abhaya Libre" w:ascii="Abhaya Libre" w:hAnsi="Abhaya Libre"/>
-        </w:rPr>
-        <w:t>ame},</w:t>
+        <w:t xml:space="preserve">} </w:t>
       </w:r>
     </w:p>
     <w:p>
@@ -65,7 +53,25 @@
         <w:rPr>
           <w:rFonts w:eastAsia="Abhaya Libre" w:cs="Abhaya Libre" w:ascii="Abhaya Libre" w:hAnsi="Abhaya Libre"/>
         </w:rPr>
-        <w:t>{date},</w:t>
+        <w:t>L</w:t>
+      </w:r>
+      <w:r>
+        <w:rPr>
+          <w:rFonts w:eastAsia="Abhaya Libre" w:cs="Abhaya Libre" w:ascii="Abhaya Libre" w:hAnsi="Abhaya Libre"/>
+        </w:rPr>
+        <w:t xml:space="preserve">ast Name </w:t>
+      </w:r>
+      <w:r>
+        <w:rPr>
+          <w:rFonts w:eastAsia="Abhaya Libre" w:cs="Abhaya Libre" w:ascii="Abhaya Libre" w:hAnsi="Abhaya Libre"/>
+        </w:rPr>
+        <w:t xml:space="preserve">= </w:t>
+      </w:r>
+      <w:r>
+        <w:rPr>
+          <w:rFonts w:eastAsia="Abhaya Libre" w:cs="Abhaya Libre" w:ascii="Abhaya Libre" w:hAnsi="Abhaya Libre"/>
+        </w:rPr>
+        <w:t>{lastName}</w:t>
       </w:r>
     </w:p>
     <w:p>
@@ -78,33 +84,37 @@
         <w:rPr>
           <w:rFonts w:eastAsia="Abhaya Libre" w:cs="Abhaya Libre" w:ascii="Abhaya Libre" w:hAnsi="Abhaya Libre"/>
         </w:rPr>
-        <w:t>{phone</w:t>
-      </w:r>
-      <w:r>
-        <w:rPr>
-          <w:rFonts w:eastAsia="Abhaya Libre" w:cs="Abhaya Libre" w:ascii="Abhaya Libre" w:hAnsi="Abhaya Libre"/>
-        </w:rPr>
-        <w:t>N</w:t>
-      </w:r>
-      <w:r>
-        <w:rPr>
-          <w:rFonts w:eastAsia="Abhaya Libre" w:cs="Abhaya Libre" w:ascii="Abhaya Libre" w:hAnsi="Abhaya Libre"/>
-        </w:rPr>
-        <w:t>o}.</w:t>
-      </w:r>
-    </w:p>
-    <w:p>
-      <w:pPr>
-        <w:pStyle w:val="Normal"/>
-        <w:spacing w:lineRule="auto" w:line="276" w:before="240" w:after="200"/>
-        <w:rPr>
-          <w:rFonts w:ascii="Abhaya Libre" w:hAnsi="Abhaya Libre" w:eastAsia="Abhaya Libre" w:cs="Abhaya Libre"/>
-        </w:rPr>
-      </w:pPr>
-      <w:r>
-        <w:rPr>
-          <w:rFonts w:eastAsia="Abhaya Libre" w:cs="Abhaya Libre" w:ascii="Abhaya Libre" w:hAnsi="Abhaya Libre"/>
-        </w:rPr>
+        <w:t>P</w:t>
+      </w:r>
+      <w:r>
+        <w:rPr>
+          <w:rFonts w:eastAsia="Abhaya Libre" w:cs="Abhaya Libre" w:ascii="Abhaya Libre" w:hAnsi="Abhaya Libre"/>
+        </w:rPr>
+        <w:t>hone N</w:t>
+      </w:r>
+      <w:r>
+        <w:rPr>
+          <w:rFonts w:eastAsia="Abhaya Libre" w:cs="Abhaya Libre" w:ascii="Abhaya Libre" w:hAnsi="Abhaya Libre"/>
+        </w:rPr>
+        <w:t xml:space="preserve">umber = </w:t>
+      </w:r>
+      <w:r>
+        <w:rPr>
+          <w:rFonts w:eastAsia="Abhaya Libre" w:cs="Abhaya Libre" w:ascii="Abhaya Libre" w:hAnsi="Abhaya Libre"/>
+        </w:rPr>
+        <w:t>{phoneN</w:t>
+      </w:r>
+      <w:r>
+        <w:rPr>
+          <w:rFonts w:eastAsia="Abhaya Libre" w:cs="Abhaya Libre" w:ascii="Abhaya Libre" w:hAnsi="Abhaya Libre"/>
+        </w:rPr>
+        <w:t>umber</w:t>
+      </w:r>
+      <w:r>
+        <w:rPr>
+          <w:rFonts w:eastAsia="Abhaya Libre" w:cs="Abhaya Libre" w:ascii="Abhaya Libre" w:hAnsi="Abhaya Libre"/>
+        </w:rPr>
+        <w:t>}</w:t>
       </w:r>
     </w:p>
     <w:p>
@@ -117,21 +127,82 @@
         <w:rPr>
           <w:rFonts w:eastAsia="Abhaya Libre" w:cs="Abhaya Libre" w:ascii="Abhaya Libre" w:hAnsi="Abhaya Libre"/>
         </w:rPr>
-        <w:tab/>
-        <w:tab/>
-        <w:t>Mr. {first</w:t>
-      </w:r>
-      <w:r>
-        <w:rPr>
-          <w:rFonts w:eastAsia="Abhaya Libre" w:cs="Abhaya Libre" w:ascii="Abhaya Libre" w:hAnsi="Abhaya Libre"/>
-        </w:rPr>
-        <w:t>N</w:t>
-      </w:r>
-      <w:r>
-        <w:rPr>
-          <w:rFonts w:eastAsia="Abhaya Libre" w:cs="Abhaya Libre" w:ascii="Abhaya Libre" w:hAnsi="Abhaya Libre"/>
-        </w:rPr>
-        <w:t>ame} is very good.</w:t>
+        <w:t xml:space="preserve">Email = </w:t>
+      </w:r>
+      <w:r>
+        <w:rPr>
+          <w:rFonts w:eastAsia="Abhaya Libre" w:cs="Abhaya Libre" w:ascii="Abhaya Libre" w:hAnsi="Abhaya Libre"/>
+        </w:rPr>
+        <w:t>{</w:t>
+      </w:r>
+      <w:r>
+        <w:rPr>
+          <w:rFonts w:eastAsia="Abhaya Libre" w:cs="Abhaya Libre" w:ascii="Abhaya Libre" w:hAnsi="Abhaya Libre"/>
+        </w:rPr>
+        <w:t>email</w:t>
+      </w:r>
+      <w:r>
+        <w:rPr>
+          <w:rFonts w:eastAsia="Abhaya Libre" w:cs="Abhaya Libre" w:ascii="Abhaya Libre" w:hAnsi="Abhaya Libre"/>
+        </w:rPr>
+        <w:t>}</w:t>
+      </w:r>
+    </w:p>
+    <w:p>
+      <w:pPr>
+        <w:pStyle w:val="Normal"/>
+        <w:spacing w:lineRule="auto" w:line="276" w:before="240" w:after="200"/>
+        <w:rPr/>
+      </w:pPr>
+      <w:r>
+        <w:rPr>
+          <w:rFonts w:eastAsia="Abhaya Libre" w:cs="Abhaya Libre" w:ascii="Abhaya Libre" w:hAnsi="Abhaya Libre"/>
+        </w:rPr>
+        <w:t>D</w:t>
+      </w:r>
+      <w:r>
+        <w:rPr>
+          <w:rFonts w:eastAsia="Abhaya Libre" w:cs="Abhaya Libre" w:ascii="Abhaya Libre" w:hAnsi="Abhaya Libre"/>
+        </w:rPr>
+        <w:t xml:space="preserve">ate </w:t>
+      </w:r>
+      <w:r>
+        <w:rPr>
+          <w:rFonts w:eastAsia="Abhaya Libre" w:cs="Abhaya Libre" w:ascii="Abhaya Libre" w:hAnsi="Abhaya Libre"/>
+        </w:rPr>
+        <w:t xml:space="preserve">= </w:t>
+      </w:r>
+      <w:r>
+        <w:rPr>
+          <w:rFonts w:eastAsia="Abhaya Libre" w:cs="Abhaya Libre" w:ascii="Abhaya Libre" w:hAnsi="Abhaya Libre"/>
+        </w:rPr>
+        <w:t>{</w:t>
+      </w:r>
+      <w:bookmarkStart w:id="2" w:name="__DdeLink__44_80598355"/>
+      <w:r>
+        <w:rPr>
+          <w:rFonts w:eastAsia="Abhaya Libre" w:cs="Abhaya Libre" w:ascii="Abhaya Libre" w:hAnsi="Abhaya Libre"/>
+        </w:rPr>
+        <w:t>date</w:t>
+      </w:r>
+      <w:bookmarkEnd w:id="2"/>
+      <w:r>
+        <w:rPr>
+          <w:rFonts w:eastAsia="Abhaya Libre" w:cs="Abhaya Libre" w:ascii="Abhaya Libre" w:hAnsi="Abhaya Libre"/>
+        </w:rPr>
+        <w:t>}</w:t>
+      </w:r>
+    </w:p>
+    <w:p>
+      <w:pPr>
+        <w:pStyle w:val="Normal"/>
+        <w:spacing w:lineRule="auto" w:line="276" w:before="240" w:after="200"/>
+        <w:rPr>
+          <w:rFonts w:ascii="Abhaya Libre" w:hAnsi="Abhaya Libre" w:eastAsia="Abhaya Libre" w:cs="Abhaya Libre"/>
+        </w:rPr>
+      </w:pPr>
+      <w:r>
+        <w:rPr/>
       </w:r>
     </w:p>
     <w:p>

</xml_diff>